<commit_message>
add bg pattern mod doc mod router
</commit_message>
<xml_diff>
--- a/trunk/web/doc/Documento de Especificação de Requisitos - Formulário integrado ao Programa de Assistência Estudantil - Samira.docx
+++ b/trunk/web/doc/Documento de Especificação de Requisitos - Formulário integrado ao Programa de Assistência Estudantil - Samira.docx
@@ -415,6 +415,24 @@
           <w:lang w:val="pt-BR"/>
         </w:rPr>
       </w:pPr>
+      <w:r>
+        <w:rPr>
+          <w:rFonts w:ascii="Roboto Light" w:hAnsi="Roboto Light"/>
+          <w:lang w:val="pt-BR"/>
+        </w:rPr>
+        <w:t>Thiago Silva Barros</w:t>
+      </w:r>
+    </w:p>
+    <w:p>
+      <w:pPr>
+        <w:jc w:val="both"/>
+        <w:rPr>
+          <w:rFonts w:ascii="Roboto Light" w:hAnsi="Roboto Light"/>
+          <w:lang w:val="pt-BR"/>
+        </w:rPr>
+      </w:pPr>
+      <w:bookmarkStart w:id="0" w:name="_GoBack"/>
+      <w:bookmarkEnd w:id="0"/>
     </w:p>
     <w:p>
       <w:pPr>
@@ -930,7 +948,6 @@
           <w:rFonts w:ascii="Roboto Medium" w:hAnsi="Roboto Medium"/>
           <w:lang w:val="pt-BR"/>
         </w:rPr>
-        <w:lastRenderedPageBreak/>
         <w:t>Requisito Funcional 08</w:t>
       </w:r>
       <w:r>
@@ -1611,8 +1628,6 @@
           <w:lang w:val="pt-BR"/>
         </w:rPr>
       </w:pPr>
-      <w:bookmarkStart w:id="0" w:name="_GoBack"/>
-      <w:bookmarkEnd w:id="0"/>
     </w:p>
     <w:p>
       <w:pPr>

</xml_diff>